<commit_message>
until 16 - 15 is in another machine
</commit_message>
<xml_diff>
--- a/Memoria.docx
+++ b/Memoria.docx
@@ -34,10 +34,7 @@
         <w:t>Calificaciones</w:t>
       </w:r>
       <w:r>
-        <w:t xml:space="preserve">, configure la </w:t>
-      </w:r>
-      <w:r>
-        <w:t xml:space="preserve">tabla </w:t>
+        <w:t xml:space="preserve">, configure la tabla </w:t>
       </w:r>
       <w:r>
         <w:rPr>
@@ -66,19 +63,22 @@
       <w:r>
         <w:t>.</w:t>
       </w:r>
-    </w:p>
-    <w:p>
-      <w:r>
-        <w:t>3.-</w:t>
+      <w:r>
+        <w:t>”</w:t>
       </w:r>
       <w:bookmarkStart w:id="0" w:name="_GoBack"/>
       <w:bookmarkEnd w:id="0"/>
     </w:p>
     <w:p>
       <w:r>
-        <w:t>”</w:t>
+        <w:t>3.-</w:t>
+      </w:r>
+      <w:r>
+        <w:tab/>
+        <w:t>Corregir el nombre del archivo en la pregunta 16</w:t>
       </w:r>
     </w:p>
+    <w:p/>
     <w:sectPr>
       <w:pgSz w:w="11906" w:h="16838"/>
       <w:pgMar w:top="1417" w:right="1701" w:bottom="1417" w:left="1701" w:header="708" w:footer="708" w:gutter="0"/>

</xml_diff>

<commit_message>
until 19 falta 18
</commit_message>
<xml_diff>
--- a/Memoria.docx
+++ b/Memoria.docx
@@ -66,8 +66,6 @@
       <w:r>
         <w:t>”</w:t>
       </w:r>
-      <w:bookmarkStart w:id="0" w:name="_GoBack"/>
-      <w:bookmarkEnd w:id="0"/>
     </w:p>
     <w:p>
       <w:r>
@@ -78,6 +76,65 @@
         <w:t>Corregir el nombre del archivo en la pregunta 16</w:t>
       </w:r>
     </w:p>
+    <w:p>
+      <w:r>
+        <w:t>4.-</w:t>
+      </w:r>
+      <w:r>
+        <w:tab/>
+        <w:t xml:space="preserve">En el 17 se necesita </w:t>
+      </w:r>
+      <w:r>
+        <w:t xml:space="preserve">se necesita copiar automáticamente el archivo </w:t>
+      </w:r>
+      <w:proofErr w:type="spellStart"/>
+      <w:r>
+        <w:t>txt</w:t>
+      </w:r>
+      <w:proofErr w:type="spellEnd"/>
+      <w:r>
+        <w:t xml:space="preserve"> a la ruta principal, por ejemplo: “C:\</w:t>
+      </w:r>
+      <w:proofErr w:type="spellStart"/>
+      <w:r>
+        <w:t>OfficeTrainner</w:t>
+      </w:r>
+      <w:proofErr w:type="spellEnd"/>
+      <w:r>
+        <w:t>”</w:t>
+      </w:r>
+    </w:p>
+    <w:p>
+      <w:r>
+        <w:t>5.-</w:t>
+      </w:r>
+      <w:r>
+        <w:tab/>
+        <w:t>Falta terminar pregunta 10 con el video que nos pasó</w:t>
+      </w:r>
+    </w:p>
+    <w:p>
+      <w:pPr>
+        <w:rPr>
+          <w:b/>
+        </w:rPr>
+      </w:pPr>
+      <w:r>
+        <w:t>6.-</w:t>
+      </w:r>
+      <w:r>
+        <w:tab/>
+        <w:t xml:space="preserve">Está mal resuelto Porque usa </w:t>
+      </w:r>
+      <w:bookmarkStart w:id="0" w:name="_GoBack"/>
+      <w:r>
+        <w:rPr>
+          <w:b/>
+        </w:rPr>
+        <w:t>Estilo Medio 3</w:t>
+      </w:r>
+    </w:p>
+    <w:bookmarkEnd w:id="0"/>
     <w:p/>
     <w:sectPr>
       <w:pgSz w:w="11906" w:h="16838"/>

</xml_diff>

<commit_message>
solo falta el 30
</commit_message>
<xml_diff>
--- a/Memoria.docx
+++ b/Memoria.docx
@@ -13,6 +13,9 @@
       <w:r>
         <w:t xml:space="preserve"> </w:t>
       </w:r>
+      <w:r>
+        <w:t>VISTO</w:t>
+      </w:r>
     </w:p>
     <w:p>
       <w:r>
@@ -66,6 +69,12 @@
       <w:r>
         <w:t>”</w:t>
       </w:r>
+      <w:r>
+        <w:t xml:space="preserve"> </w:t>
+      </w:r>
+      <w:r>
+        <w:t>VISTO</w:t>
+      </w:r>
     </w:p>
     <w:p>
       <w:r>
@@ -75,6 +84,9 @@
         <w:tab/>
         <w:t>Corregir el nombre del archivo en la pregunta 16</w:t>
       </w:r>
+      <w:r>
+        <w:t xml:space="preserve"> VISTO</w:t>
+      </w:r>
     </w:p>
     <w:p>
       <w:r>
@@ -87,6 +99,12 @@
       <w:r>
         <w:t>se necesita copiar automáticamente el archivo txt a la ruta principal, por ejemplo: “C:\OfficeTrainner”</w:t>
       </w:r>
+      <w:r>
+        <w:t xml:space="preserve"> Se debe crear esta carpeta al momento de instalar el SOFTWARE.</w:t>
+      </w:r>
+      <w:r>
+        <w:t xml:space="preserve"> VISTO</w:t>
+      </w:r>
     </w:p>
     <w:p>
       <w:r>
@@ -95,6 +113,9 @@
       <w:r>
         <w:tab/>
         <w:t>Falta terminar pregunta 10 con el video que nos pasó</w:t>
+      </w:r>
+      <w:r>
+        <w:t xml:space="preserve"> VISTO</w:t>
       </w:r>
     </w:p>
     <w:p>
@@ -116,6 +137,12 @@
         </w:rPr>
         <w:t>Estilo Medio 3</w:t>
       </w:r>
+      <w:r>
+        <w:rPr>
+          <w:b/>
+        </w:rPr>
+        <w:t xml:space="preserve"> </w:t>
+      </w:r>
     </w:p>
     <w:p>
       <w:r>
@@ -143,6 +170,9 @@
         <w:tab/>
         <w:t>En la pregunta 12 ocurría algo extraño, un NOT (!) estaba puesto en cada comparación del IF. Los borré sin verificar nada</w:t>
       </w:r>
+      <w:r>
+        <w:t xml:space="preserve"> VISTO</w:t>
+      </w:r>
     </w:p>
     <w:p>
       <w:r>
@@ -152,6 +182,9 @@
         <w:tab/>
         <w:t>No verifiqué el funcionamiento del 25; pero, debería funcionar bien</w:t>
       </w:r>
+      <w:r>
+        <w:t xml:space="preserve"> VISTO</w:t>
+      </w:r>
     </w:p>
     <w:p>
       <w:r>
@@ -159,6 +192,12 @@
       </w:r>
       <w:r>
         <w:tab/>
+      </w:r>
+      <w:r>
+        <w:rPr>
+          <w:b/>
+          <w:color w:val="FF0000"/>
+        </w:rPr>
         <w:t>Falta poner la función CerrarExcels en los lugares adecuados</w:t>
       </w:r>
     </w:p>
@@ -176,6 +215,9 @@
       <w:r>
         <w:t xml:space="preserve"> también falta verificar si funciona bien</w:t>
       </w:r>
+      <w:r>
+        <w:t xml:space="preserve"> VISTO</w:t>
+      </w:r>
     </w:p>
     <w:p>
       <w:r>
@@ -184,11 +226,22 @@
       <w:r>
         <w:tab/>
         <w:t>Necesito un tutorial para crear el gráfico de la pregunta 30</w:t>
+      </w:r>
+    </w:p>
+    <w:p>
+      <w:r>
+        <w:t>14.-</w:t>
+      </w:r>
+      <w:r>
+        <w:tab/>
+        <w:t xml:space="preserve">Falta implementar lo de los dos primeros comentarios </w:t>
+      </w:r>
+      <w:r>
+        <w:t>VISTO</w:t>
       </w:r>
       <w:bookmarkStart w:id="0" w:name="_GoBack"/>
       <w:bookmarkEnd w:id="0"/>
     </w:p>
-    <w:p/>
     <w:p/>
     <w:p/>
     <w:p/>

</xml_diff>